<commit_message>
docs: Add second user interview
</commit_message>
<xml_diff>
--- a/2 - Product Design/Design Sprint PRD v2.docx
+++ b/2 - Product Design/Design Sprint PRD v2.docx
@@ -1175,21 +1175,7 @@
                 <w:color w:val="000000" w:themeColor="text1"/>
                 <w:lang w:val="en-US"/>
               </w:rPr>
-              <w:t xml:space="preserve">Users should be able to add, modify and delete </w:t>
-            </w:r>
-            <w:r>
-              <w:rPr>
-                <w:color w:val="000000" w:themeColor="text1"/>
-                <w:lang w:val="en-US"/>
-              </w:rPr>
-              <w:t>exercise activity</w:t>
-            </w:r>
-            <w:r>
-              <w:rPr>
-                <w:color w:val="000000" w:themeColor="text1"/>
-                <w:lang w:val="en-US"/>
-              </w:rPr>
-              <w:t xml:space="preserve">. </w:t>
+              <w:t xml:space="preserve">Users should be able to add, modify and delete exercise activity. </w:t>
             </w:r>
             <w:r>
               <w:rPr>
@@ -1285,21 +1271,7 @@
                 <w:color w:val="000000" w:themeColor="text1"/>
                 <w:lang w:val="en-US"/>
               </w:rPr>
-              <w:t xml:space="preserve">Users should be able to search for </w:t>
-            </w:r>
-            <w:r>
-              <w:rPr>
-                <w:color w:val="000000" w:themeColor="text1"/>
-                <w:lang w:val="en-US"/>
-              </w:rPr>
-              <w:t>activity types</w:t>
-            </w:r>
-            <w:r>
-              <w:rPr>
-                <w:color w:val="000000" w:themeColor="text1"/>
-                <w:lang w:val="en-US"/>
-              </w:rPr>
-              <w:t xml:space="preserve"> to add </w:t>
+              <w:t xml:space="preserve">Users should be able to search for activity types to add </w:t>
             </w:r>
             <w:r>
               <w:rPr>
@@ -1698,14 +1670,7 @@
                 <w:color w:val="000000" w:themeColor="text1"/>
                 <w:lang w:val="en-US"/>
               </w:rPr>
-              <w:t xml:space="preserve"> health data.</w:t>
-            </w:r>
-            <w:r>
-              <w:rPr>
-                <w:color w:val="000000" w:themeColor="text1"/>
-                <w:lang w:val="en-US"/>
-              </w:rPr>
-              <w:t xml:space="preserve"> These devices should include</w:t>
+              <w:t xml:space="preserve"> health data. These devices should include</w:t>
             </w:r>
             <w:r>
               <w:rPr>
@@ -2569,14 +2534,95 @@
               </w:rPr>
               <w:t xml:space="preserve">If they accept, users should be presented with the </w:t>
             </w:r>
-          </w:p>
-          <w:p>
-            <w:pPr>
-              <w:rPr>
-                <w:color w:val="000000" w:themeColor="text1"/>
-                <w:lang w:val="en-US"/>
-              </w:rPr>
-            </w:pPr>
+            <w:r>
+              <w:rPr>
+                <w:color w:val="000000" w:themeColor="text1"/>
+                <w:lang w:val="en-US"/>
+              </w:rPr>
+              <w:t xml:space="preserve">option to set a reminder to meet the goal of the challenge. For example, the app should calculate the average number of minutes per day required to meet the challenge and then </w:t>
+            </w:r>
+            <w:r>
+              <w:rPr>
+                <w:color w:val="000000" w:themeColor="text1"/>
+                <w:lang w:val="en-US"/>
+              </w:rPr>
+              <w:lastRenderedPageBreak/>
+              <w:t>prompt the user to set a reminder if they don’t log this amount by a certain time that day.</w:t>
+            </w:r>
+          </w:p>
+          <w:p>
+            <w:pPr>
+              <w:rPr>
+                <w:color w:val="000000" w:themeColor="text1"/>
+                <w:lang w:val="en-US"/>
+              </w:rPr>
+            </w:pPr>
+          </w:p>
+          <w:p>
+            <w:pPr>
+              <w:rPr>
+                <w:color w:val="000000" w:themeColor="text1"/>
+                <w:lang w:val="en-US"/>
+              </w:rPr>
+            </w:pPr>
+            <w:r>
+              <w:rPr>
+                <w:color w:val="000000" w:themeColor="text1"/>
+                <w:lang w:val="en-US"/>
+              </w:rPr>
+              <w:t>Need to implement controls that physical activity must be imported from a tracker, so that users can’t manually say they’ve exercised the required amount of time when they haven’t.</w:t>
+            </w:r>
+          </w:p>
+          <w:p>
+            <w:pPr>
+              <w:rPr>
+                <w:color w:val="000000" w:themeColor="text1"/>
+                <w:lang w:val="en-US"/>
+              </w:rPr>
+            </w:pPr>
+          </w:p>
+          <w:p>
+            <w:pPr>
+              <w:rPr>
+                <w:color w:val="000000" w:themeColor="text1"/>
+                <w:lang w:val="en-US"/>
+              </w:rPr>
+            </w:pPr>
+            <w:r>
+              <w:rPr>
+                <w:color w:val="000000" w:themeColor="text1"/>
+                <w:lang w:val="en-US"/>
+              </w:rPr>
+              <w:t xml:space="preserve">Need to be able to limit the number of </w:t>
+            </w:r>
+            <w:r>
+              <w:rPr>
+                <w:color w:val="000000" w:themeColor="text1"/>
+                <w:lang w:val="en-US"/>
+              </w:rPr>
+              <w:t>times</w:t>
+            </w:r>
+            <w:r>
+              <w:rPr>
+                <w:color w:val="000000" w:themeColor="text1"/>
+                <w:lang w:val="en-US"/>
+              </w:rPr>
+              <w:t xml:space="preserve"> that a user can attempt a challenge</w:t>
+            </w:r>
+            <w:r>
+              <w:rPr>
+                <w:color w:val="000000" w:themeColor="text1"/>
+                <w:lang w:val="en-US"/>
+              </w:rPr>
+              <w:t xml:space="preserve"> within a timeframe</w:t>
+            </w:r>
+            <w:r>
+              <w:rPr>
+                <w:color w:val="000000" w:themeColor="text1"/>
+                <w:lang w:val="en-US"/>
+              </w:rPr>
+              <w:t>. For example, once every 30 days, 90 days, 1 year, etc.</w:t>
+            </w:r>
           </w:p>
           <w:p>
             <w:pPr>
@@ -2818,35 +2864,7 @@
                 <w:color w:val="000000" w:themeColor="text1"/>
                 <w:lang w:val="en-US"/>
               </w:rPr>
-              <w:t xml:space="preserve">The user should be able to </w:t>
-            </w:r>
-            <w:r>
-              <w:rPr>
-                <w:color w:val="000000" w:themeColor="text1"/>
-                <w:lang w:val="en-US"/>
-              </w:rPr>
-              <w:t>search for sports teams/or clubs</w:t>
-            </w:r>
-            <w:r>
-              <w:rPr>
-                <w:color w:val="000000" w:themeColor="text1"/>
-                <w:lang w:val="en-US"/>
-              </w:rPr>
-              <w:t xml:space="preserve"> that are seeking</w:t>
-            </w:r>
-            <w:r>
-              <w:rPr>
-                <w:color w:val="000000" w:themeColor="text1"/>
-                <w:lang w:val="en-US"/>
-              </w:rPr>
-              <w:t xml:space="preserve"> new members</w:t>
-            </w:r>
-            <w:r>
-              <w:rPr>
-                <w:color w:val="000000" w:themeColor="text1"/>
-                <w:lang w:val="en-US"/>
-              </w:rPr>
-              <w:t>. Criteria includes:</w:t>
+              <w:t>The user should be able to search for sports teams/or clubs that are seeking new members. Criteria includes:</w:t>
             </w:r>
           </w:p>
           <w:p>
@@ -2866,14 +2884,7 @@
                 <w:color w:val="000000" w:themeColor="text1"/>
                 <w:lang w:val="en-US"/>
               </w:rPr>
-              <w:t>Distance</w:t>
-            </w:r>
-            <w:r>
-              <w:rPr>
-                <w:color w:val="000000" w:themeColor="text1"/>
-                <w:lang w:val="en-US"/>
-              </w:rPr>
-              <w:t xml:space="preserve"> from user</w:t>
+              <w:t>Distance from user</w:t>
             </w:r>
           </w:p>
           <w:p>
@@ -2893,14 +2904,7 @@
                 <w:color w:val="000000" w:themeColor="text1"/>
                 <w:lang w:val="en-US"/>
               </w:rPr>
-              <w:t>Gender</w:t>
-            </w:r>
-            <w:r>
-              <w:rPr>
-                <w:color w:val="000000" w:themeColor="text1"/>
-                <w:lang w:val="en-US"/>
-              </w:rPr>
-              <w:t xml:space="preserve"> (Male, Female, Mixed)</w:t>
+              <w:t>Gender (Male, Female, Mixed)</w:t>
             </w:r>
           </w:p>
           <w:p>
@@ -3155,7 +3159,15 @@
                 <w:color w:val="000000" w:themeColor="text1"/>
                 <w:lang w:val="en-US"/>
               </w:rPr>
-              <w:t xml:space="preserve">The user should be able to create a profile that can be viewed by other users. Users should be able to follow/unfollow other users. They should be allowed to set status updates that will be viewed by their followers. Users should be able to comment on one </w:t>
+              <w:t xml:space="preserve">The user should be able to create a profile that can be viewed by other users. Users should be able to follow/unfollow other users. They should </w:t>
+            </w:r>
+            <w:r>
+              <w:rPr>
+                <w:color w:val="000000" w:themeColor="text1"/>
+                <w:lang w:val="en-US"/>
+              </w:rPr>
+              <w:lastRenderedPageBreak/>
+              <w:t xml:space="preserve">be allowed to set status updates that will be viewed by their followers. Users should be able to comment on one </w:t>
             </w:r>
             <w:r>
               <w:rPr>
@@ -3191,6 +3203,7 @@
                 <w:color w:val="000000" w:themeColor="text1"/>
                 <w:lang w:val="en-US"/>
               </w:rPr>
+              <w:lastRenderedPageBreak/>
               <w:t>P2</w:t>
             </w:r>
           </w:p>

</xml_diff>

<commit_message>
docs: First draft of full design sprint preso
</commit_message>
<xml_diff>
--- a/2 - Product Design/Design Sprint PRD v2.docx
+++ b/2 - Product Design/Design Sprint PRD v2.docx
@@ -1041,7 +1041,28 @@
                 <w:color w:val="000000" w:themeColor="text1"/>
                 <w:lang w:val="en-US"/>
               </w:rPr>
-              <w:t xml:space="preserve">via the daily log </w:t>
+              <w:t>(</w:t>
+            </w:r>
+            <w:r>
+              <w:rPr>
+                <w:color w:val="000000" w:themeColor="text1"/>
+                <w:lang w:val="en-US"/>
+              </w:rPr>
+              <w:t>via the daily log</w:t>
+            </w:r>
+            <w:r>
+              <w:rPr>
+                <w:color w:val="000000" w:themeColor="text1"/>
+                <w:lang w:val="en-US"/>
+              </w:rPr>
+              <w:t>)</w:t>
+            </w:r>
+            <w:r>
+              <w:rPr>
+                <w:color w:val="000000" w:themeColor="text1"/>
+                <w:lang w:val="en-US"/>
+              </w:rPr>
+              <w:t xml:space="preserve"> </w:t>
             </w:r>
             <w:r>
               <w:rPr>
@@ -1085,7 +1106,21 @@
                 <w:color w:val="000000" w:themeColor="text1"/>
                 <w:lang w:val="en-US"/>
               </w:rPr>
-              <w:t xml:space="preserve"> in a large database</w:t>
+              <w:t xml:space="preserve"> </w:t>
+            </w:r>
+            <w:r>
+              <w:rPr>
+                <w:color w:val="000000" w:themeColor="text1"/>
+                <w:lang w:val="en-US"/>
+              </w:rPr>
+              <w:t>via</w:t>
+            </w:r>
+            <w:r>
+              <w:rPr>
+                <w:color w:val="000000" w:themeColor="text1"/>
+                <w:lang w:val="en-US"/>
+              </w:rPr>
+              <w:t xml:space="preserve"> a large database</w:t>
             </w:r>
             <w:r>
               <w:rPr>
@@ -1206,6 +1241,29 @@
                 <w:lang w:val="en-US"/>
               </w:rPr>
               <w:lastRenderedPageBreak/>
+              <w:t>If the user has not yet entered in their weight, they should be prompted to do so.</w:t>
+            </w:r>
+          </w:p>
+          <w:p>
+            <w:pPr>
+              <w:rPr>
+                <w:color w:val="000000" w:themeColor="text1"/>
+                <w:lang w:val="en-US"/>
+              </w:rPr>
+            </w:pPr>
+          </w:p>
+          <w:p>
+            <w:pPr>
+              <w:rPr>
+                <w:color w:val="000000" w:themeColor="text1"/>
+                <w:lang w:val="en-US"/>
+              </w:rPr>
+            </w:pPr>
+            <w:r>
+              <w:rPr>
+                <w:color w:val="000000" w:themeColor="text1"/>
+                <w:lang w:val="en-US"/>
+              </w:rPr>
               <w:t xml:space="preserve">The user should be able to view the information that they’ve entered in </w:t>
             </w:r>
             <w:r>
@@ -1213,7 +1271,28 @@
                 <w:color w:val="000000" w:themeColor="text1"/>
                 <w:lang w:val="en-US"/>
               </w:rPr>
-              <w:t xml:space="preserve">via the daily log </w:t>
+              <w:t>(</w:t>
+            </w:r>
+            <w:r>
+              <w:rPr>
+                <w:color w:val="000000" w:themeColor="text1"/>
+                <w:lang w:val="en-US"/>
+              </w:rPr>
+              <w:t>via the daily log</w:t>
+            </w:r>
+            <w:r>
+              <w:rPr>
+                <w:color w:val="000000" w:themeColor="text1"/>
+                <w:lang w:val="en-US"/>
+              </w:rPr>
+              <w:t>)</w:t>
+            </w:r>
+            <w:r>
+              <w:rPr>
+                <w:color w:val="000000" w:themeColor="text1"/>
+                <w:lang w:val="en-US"/>
+              </w:rPr>
+              <w:t xml:space="preserve"> </w:t>
             </w:r>
             <w:r>
               <w:rPr>
@@ -1278,7 +1357,7 @@
                 <w:color w:val="000000" w:themeColor="text1"/>
                 <w:lang w:val="en-US"/>
               </w:rPr>
-              <w:t>from</w:t>
+              <w:t>via</w:t>
             </w:r>
             <w:r>
               <w:rPr>
@@ -1552,7 +1631,14 @@
                 <w:color w:val="000000" w:themeColor="text1"/>
                 <w:lang w:val="en-US"/>
               </w:rPr>
-              <w:t>P1</w:t>
+              <w:t>P</w:t>
+            </w:r>
+            <w:r>
+              <w:rPr>
+                <w:color w:val="000000" w:themeColor="text1"/>
+                <w:lang w:val="en-US"/>
+              </w:rPr>
+              <w:t>1</w:t>
             </w:r>
           </w:p>
         </w:tc>
@@ -1914,6 +2000,7 @@
                 <w:color w:val="000000" w:themeColor="text1"/>
                 <w:lang w:val="en-US"/>
               </w:rPr>
+              <w:lastRenderedPageBreak/>
               <w:t>hours slept</w:t>
             </w:r>
           </w:p>
@@ -1979,6 +2066,13 @@
               </w:rPr>
               <w:t>Goals</w:t>
             </w:r>
+            <w:r>
+              <w:rPr>
+                <w:color w:val="000000" w:themeColor="text1"/>
+                <w:lang w:val="en-US"/>
+              </w:rPr>
+              <w:t xml:space="preserve"> (inside Prevention Plan)</w:t>
+            </w:r>
           </w:p>
         </w:tc>
         <w:tc>
@@ -2154,7 +2248,21 @@
                 <w:color w:val="000000" w:themeColor="text1"/>
                 <w:lang w:val="en-US"/>
               </w:rPr>
-              <w:t xml:space="preserve">The user should be able to configure a calorie </w:t>
+              <w:t>The user should be able to c</w:t>
+            </w:r>
+            <w:r>
+              <w:rPr>
+                <w:color w:val="000000" w:themeColor="text1"/>
+                <w:lang w:val="en-US"/>
+              </w:rPr>
+              <w:t>hoose</w:t>
+            </w:r>
+            <w:r>
+              <w:rPr>
+                <w:color w:val="000000" w:themeColor="text1"/>
+                <w:lang w:val="en-US"/>
+              </w:rPr>
+              <w:t xml:space="preserve"> a calorie </w:t>
             </w:r>
             <w:proofErr w:type="gramStart"/>
             <w:r>
@@ -2171,6 +2279,13 @@
                 <w:lang w:val="en-US"/>
               </w:rPr>
               <w:t xml:space="preserve"> however this should be calculated by app based upon what is necessary to either maintain their current weight or to lose either 1 or 2 pounds per week to achieve their ideal weight. (The user should be able to choose whether they want to lose 1 or 2 pounds per week.) In no case should the calorie target be less than the minimum daily intake recommended by Kaiser Permanente.</w:t>
+            </w:r>
+            <w:r>
+              <w:rPr>
+                <w:color w:val="000000" w:themeColor="text1"/>
+                <w:lang w:val="en-US"/>
+              </w:rPr>
+              <w:t xml:space="preserve"> Similar limits should apply for blood pressure and glucose levels.</w:t>
             </w:r>
           </w:p>
           <w:p>
@@ -2215,7 +2330,14 @@
                 <w:color w:val="000000" w:themeColor="text1"/>
                 <w:lang w:val="en-US"/>
               </w:rPr>
-              <w:t>P1</w:t>
+              <w:t>P</w:t>
+            </w:r>
+            <w:r>
+              <w:rPr>
+                <w:color w:val="000000" w:themeColor="text1"/>
+                <w:lang w:val="en-US"/>
+              </w:rPr>
+              <w:t>0</w:t>
             </w:r>
           </w:p>
         </w:tc>
@@ -2532,6 +2654,7 @@
                 <w:color w:val="000000" w:themeColor="text1"/>
                 <w:lang w:val="en-US"/>
               </w:rPr>
+              <w:lastRenderedPageBreak/>
               <w:t xml:space="preserve">If they accept, users should be presented with the </w:t>
             </w:r>
             <w:r>
@@ -2539,61 +2662,95 @@
                 <w:color w:val="000000" w:themeColor="text1"/>
                 <w:lang w:val="en-US"/>
               </w:rPr>
-              <w:t xml:space="preserve">option to set a reminder to meet the goal of the challenge. For example, the app should calculate the average number of minutes per day required to meet the challenge and then </w:t>
-            </w:r>
-            <w:r>
-              <w:rPr>
-                <w:color w:val="000000" w:themeColor="text1"/>
-                <w:lang w:val="en-US"/>
-              </w:rPr>
-              <w:lastRenderedPageBreak/>
-              <w:t>prompt the user to set a reminder if they don’t log this amount by a certain time that day.</w:t>
-            </w:r>
-          </w:p>
-          <w:p>
-            <w:pPr>
-              <w:rPr>
-                <w:color w:val="000000" w:themeColor="text1"/>
-                <w:lang w:val="en-US"/>
-              </w:rPr>
-            </w:pPr>
-          </w:p>
-          <w:p>
-            <w:pPr>
-              <w:rPr>
-                <w:color w:val="000000" w:themeColor="text1"/>
-                <w:lang w:val="en-US"/>
-              </w:rPr>
-            </w:pPr>
-            <w:r>
-              <w:rPr>
-                <w:color w:val="000000" w:themeColor="text1"/>
-                <w:lang w:val="en-US"/>
-              </w:rPr>
-              <w:t>Need to implement controls that physical activity must be imported from a tracker, so that users can’t manually say they’ve exercised the required amount of time when they haven’t.</w:t>
-            </w:r>
-          </w:p>
-          <w:p>
-            <w:pPr>
-              <w:rPr>
-                <w:color w:val="000000" w:themeColor="text1"/>
-                <w:lang w:val="en-US"/>
-              </w:rPr>
-            </w:pPr>
-          </w:p>
-          <w:p>
-            <w:pPr>
-              <w:rPr>
-                <w:color w:val="000000" w:themeColor="text1"/>
-                <w:lang w:val="en-US"/>
-              </w:rPr>
-            </w:pPr>
-            <w:r>
-              <w:rPr>
-                <w:color w:val="000000" w:themeColor="text1"/>
-                <w:lang w:val="en-US"/>
-              </w:rPr>
-              <w:t xml:space="preserve">Need to be able to limit the number of </w:t>
+              <w:t>option to set a reminder to meet the goal of the challenge. For example, the app should calculate the average number of minutes per day required to meet the challenge and then prompt the user to set a reminder if they don’t log this amount by a certain time that day.</w:t>
+            </w:r>
+          </w:p>
+          <w:p>
+            <w:pPr>
+              <w:rPr>
+                <w:color w:val="000000" w:themeColor="text1"/>
+                <w:lang w:val="en-US"/>
+              </w:rPr>
+            </w:pPr>
+          </w:p>
+          <w:p>
+            <w:pPr>
+              <w:rPr>
+                <w:color w:val="000000" w:themeColor="text1"/>
+                <w:lang w:val="en-US"/>
+              </w:rPr>
+            </w:pPr>
+            <w:r>
+              <w:rPr>
+                <w:color w:val="000000" w:themeColor="text1"/>
+                <w:lang w:val="en-US"/>
+              </w:rPr>
+              <w:t>We n</w:t>
+            </w:r>
+            <w:r>
+              <w:rPr>
+                <w:color w:val="000000" w:themeColor="text1"/>
+                <w:lang w:val="en-US"/>
+              </w:rPr>
+              <w:t xml:space="preserve">eed to </w:t>
+            </w:r>
+            <w:r>
+              <w:rPr>
+                <w:color w:val="000000" w:themeColor="text1"/>
+                <w:lang w:val="en-US"/>
+              </w:rPr>
+              <w:t>support the capability for challenges to specify</w:t>
+            </w:r>
+            <w:r>
+              <w:rPr>
+                <w:color w:val="000000" w:themeColor="text1"/>
+                <w:lang w:val="en-US"/>
+              </w:rPr>
+              <w:t xml:space="preserve"> that physical activity must be imported from a tracker, so that users can’t manually say they’ve exercised the required amount of time when they haven’t.</w:t>
+            </w:r>
+          </w:p>
+          <w:p>
+            <w:pPr>
+              <w:rPr>
+                <w:color w:val="000000" w:themeColor="text1"/>
+                <w:lang w:val="en-US"/>
+              </w:rPr>
+            </w:pPr>
+          </w:p>
+          <w:p>
+            <w:pPr>
+              <w:rPr>
+                <w:color w:val="000000" w:themeColor="text1"/>
+                <w:lang w:val="en-US"/>
+              </w:rPr>
+            </w:pPr>
+            <w:r>
+              <w:rPr>
+                <w:color w:val="000000" w:themeColor="text1"/>
+                <w:lang w:val="en-US"/>
+              </w:rPr>
+              <w:t>Likewise, we also n</w:t>
+            </w:r>
+            <w:r>
+              <w:rPr>
+                <w:color w:val="000000" w:themeColor="text1"/>
+                <w:lang w:val="en-US"/>
+              </w:rPr>
+              <w:t xml:space="preserve">eed to </w:t>
+            </w:r>
+            <w:r>
+              <w:rPr>
+                <w:color w:val="000000" w:themeColor="text1"/>
+                <w:lang w:val="en-US"/>
+              </w:rPr>
+              <w:t>support the capability</w:t>
+            </w:r>
+            <w:r>
+              <w:rPr>
+                <w:color w:val="000000" w:themeColor="text1"/>
+                <w:lang w:val="en-US"/>
+              </w:rPr>
+              <w:t xml:space="preserve"> to limit the number of </w:t>
             </w:r>
             <w:r>
               <w:rPr>
@@ -2621,7 +2778,21 @@
                 <w:color w:val="000000" w:themeColor="text1"/>
                 <w:lang w:val="en-US"/>
               </w:rPr>
-              <w:t>. For example, once every 30 days, 90 days, 1 year, etc.</w:t>
+              <w:t xml:space="preserve">. For example, once every 30 days, 90 days, </w:t>
+            </w:r>
+            <w:r>
+              <w:rPr>
+                <w:color w:val="000000" w:themeColor="text1"/>
+                <w:lang w:val="en-US"/>
+              </w:rPr>
+              <w:t xml:space="preserve">or </w:t>
+            </w:r>
+            <w:r>
+              <w:rPr>
+                <w:color w:val="000000" w:themeColor="text1"/>
+                <w:lang w:val="en-US"/>
+              </w:rPr>
+              <w:t>1 year.</w:t>
             </w:r>
           </w:p>
           <w:p>
@@ -3006,23 +3177,7 @@
                 <w:color w:val="000000" w:themeColor="text1"/>
                 <w:lang w:val="en-US"/>
               </w:rPr>
-              <w:t xml:space="preserve">Care managers should have the ability to see the log data that their patients have entered into the app. They will likely need to view this data via </w:t>
-            </w:r>
-            <w:proofErr w:type="gramStart"/>
-            <w:r>
-              <w:rPr>
-                <w:color w:val="000000" w:themeColor="text1"/>
-                <w:lang w:val="en-US"/>
-              </w:rPr>
-              <w:t>a another</w:t>
-            </w:r>
-            <w:proofErr w:type="gramEnd"/>
-            <w:r>
-              <w:rPr>
-                <w:color w:val="000000" w:themeColor="text1"/>
-                <w:lang w:val="en-US"/>
-              </w:rPr>
-              <w:t xml:space="preserve"> so</w:t>
+              <w:t>Care managers should have the ability to see the log data that their patients have entered into the app. They will likely need to view this data via another so</w:t>
             </w:r>
             <w:r>
               <w:rPr>
@@ -3075,7 +3230,29 @@
                 <w:color w:val="000000" w:themeColor="text1"/>
                 <w:lang w:val="en-US"/>
               </w:rPr>
-              <w:t xml:space="preserve">The app should also send an alert to the care manager if a user inputs data that exceeds a predefined amount. The care manager must have the ability to configure these amounts. For example, the care manager should be able to configure an alter for a patient to be notified if their glucose reading </w:t>
+              <w:t xml:space="preserve">The app should also send an alert to the care manager if a user inputs data that exceeds a predefined amount. The care manager must have the ability to configure these amounts. For example, the care manager should be able to </w:t>
+            </w:r>
+            <w:r>
+              <w:rPr>
+                <w:color w:val="000000" w:themeColor="text1"/>
+                <w:lang w:val="en-US"/>
+              </w:rPr>
+              <w:lastRenderedPageBreak/>
+              <w:t xml:space="preserve">configure an to be notified if </w:t>
+            </w:r>
+            <w:r>
+              <w:rPr>
+                <w:color w:val="000000" w:themeColor="text1"/>
+                <w:lang w:val="en-US"/>
+              </w:rPr>
+              <w:t>a patient’s</w:t>
+            </w:r>
+            <w:r>
+              <w:rPr>
+                <w:color w:val="000000" w:themeColor="text1"/>
+                <w:lang w:val="en-US"/>
+              </w:rPr>
+              <w:t xml:space="preserve"> glucose reading </w:t>
             </w:r>
             <w:r>
               <w:rPr>
@@ -3119,6 +3296,7 @@
                 <w:color w:val="000000" w:themeColor="text1"/>
                 <w:lang w:val="en-US"/>
               </w:rPr>
+              <w:lastRenderedPageBreak/>
               <w:t>P2</w:t>
             </w:r>
           </w:p>
@@ -3159,15 +3337,7 @@
                 <w:color w:val="000000" w:themeColor="text1"/>
                 <w:lang w:val="en-US"/>
               </w:rPr>
-              <w:t xml:space="preserve">The user should be able to create a profile that can be viewed by other users. Users should be able to follow/unfollow other users. They should </w:t>
-            </w:r>
-            <w:r>
-              <w:rPr>
-                <w:color w:val="000000" w:themeColor="text1"/>
-                <w:lang w:val="en-US"/>
-              </w:rPr>
-              <w:lastRenderedPageBreak/>
-              <w:t xml:space="preserve">be allowed to set status updates that will be viewed by their followers. Users should be able to comment on one </w:t>
+              <w:t xml:space="preserve">The user should be able to create a profile that can be viewed by other users. Users should be able to follow/unfollow other users. They should be allowed to set status updates that will be viewed by their followers. Users should be able to comment on one </w:t>
             </w:r>
             <w:r>
               <w:rPr>
@@ -3203,7 +3373,6 @@
                 <w:color w:val="000000" w:themeColor="text1"/>
                 <w:lang w:val="en-US"/>
               </w:rPr>
-              <w:lastRenderedPageBreak/>
               <w:t>P2</w:t>
             </w:r>
           </w:p>
@@ -3224,7 +3393,21 @@
                 <w:color w:val="000000" w:themeColor="text1"/>
                 <w:lang w:val="en-US"/>
               </w:rPr>
-              <w:t>Personal Prevention Plan</w:t>
+              <w:t>Personal</w:t>
+            </w:r>
+            <w:r>
+              <w:rPr>
+                <w:color w:val="000000" w:themeColor="text1"/>
+                <w:lang w:val="en-US"/>
+              </w:rPr>
+              <w:t>ized</w:t>
+            </w:r>
+            <w:r>
+              <w:rPr>
+                <w:color w:val="000000" w:themeColor="text1"/>
+                <w:lang w:val="en-US"/>
+              </w:rPr>
+              <w:t xml:space="preserve"> Prevention Plan</w:t>
             </w:r>
           </w:p>
         </w:tc>
@@ -3273,6 +3456,29 @@
                 <w:lang w:val="en-US"/>
               </w:rPr>
               <w:t>constructed in coordination with the user’s physician.</w:t>
+            </w:r>
+            <w:r>
+              <w:rPr>
+                <w:color w:val="000000" w:themeColor="text1"/>
+                <w:lang w:val="en-US"/>
+              </w:rPr>
+              <w:t xml:space="preserve"> </w:t>
+            </w:r>
+            <w:proofErr w:type="gramStart"/>
+            <w:r>
+              <w:rPr>
+                <w:color w:val="000000" w:themeColor="text1"/>
+                <w:lang w:val="en-US"/>
+              </w:rPr>
+              <w:t>The</w:t>
+            </w:r>
+            <w:proofErr w:type="gramEnd"/>
+            <w:r>
+              <w:rPr>
+                <w:color w:val="000000" w:themeColor="text1"/>
+                <w:lang w:val="en-US"/>
+              </w:rPr>
+              <w:t xml:space="preserve"> users should be able to see how they have progressed via charts and visuals.</w:t>
             </w:r>
           </w:p>
         </w:tc>
@@ -3346,21 +3552,19 @@
     <w:p>
       <w:pPr>
         <w:rPr>
-          <w:color w:val="999999"/>
-          <w:lang w:val="en-US"/>
-        </w:rPr>
-      </w:pPr>
-      <w:r>
-        <w:rPr>
-          <w:color w:val="999999"/>
-          <w:lang w:val="en-US"/>
-        </w:rPr>
-        <w:t>[Handoff: Link to mocks]</w:t>
-      </w:r>
-      <w:bookmarkStart w:id="7" w:name="_5ghvag5t7g5o" w:colFirst="0" w:colLast="0"/>
-      <w:bookmarkStart w:id="8" w:name="_9vqtxymszvlo" w:colFirst="0" w:colLast="0"/>
-      <w:bookmarkEnd w:id="7"/>
-      <w:bookmarkEnd w:id="8"/>
+          <w:color w:val="000000" w:themeColor="text1"/>
+          <w:lang w:val="en-US"/>
+        </w:rPr>
+      </w:pPr>
+      <w:hyperlink r:id="rId8" w:history="1">
+        <w:r>
+          <w:rPr>
+            <w:rStyle w:val="Hyperlink"/>
+            <w:lang w:val="en-US"/>
+          </w:rPr>
+          <w:t>Mocks</w:t>
+        </w:r>
+      </w:hyperlink>
     </w:p>
     <w:p>
       <w:pPr>
@@ -3369,16 +3573,18 @@
           <w:lang w:val="en-US"/>
         </w:rPr>
       </w:pPr>
-      <w:r>
-        <w:rPr>
-          <w:color w:val="000000" w:themeColor="text1"/>
-          <w:lang w:val="en-US"/>
-        </w:rPr>
-        <w:t>Mocks</w:t>
-      </w:r>
+      <w:hyperlink r:id="rId9" w:history="1">
+        <w:r>
+          <w:rPr>
+            <w:rStyle w:val="Hyperlink"/>
+            <w:lang w:val="en-US"/>
+          </w:rPr>
+          <w:t>Prototype</w:t>
+        </w:r>
+      </w:hyperlink>
     </w:p>
     <w:sectPr>
-      <w:headerReference w:type="first" r:id="rId8"/>
+      <w:headerReference w:type="first" r:id="rId10"/>
       <w:pgSz w:w="12240" w:h="15840"/>
       <w:pgMar w:top="1440" w:right="1440" w:bottom="1440" w:left="1440" w:header="720" w:footer="720" w:gutter="0"/>
       <w:pgNumType w:start="1"/>
@@ -3450,8 +3656,8 @@
         <w:szCs w:val="2"/>
       </w:rPr>
     </w:pPr>
-    <w:bookmarkStart w:id="9" w:name="_ahra2q77gh4y" w:colFirst="0" w:colLast="0"/>
-    <w:bookmarkEnd w:id="9"/>
+    <w:bookmarkStart w:id="7" w:name="_ahra2q77gh4y" w:colFirst="0" w:colLast="0"/>
+    <w:bookmarkEnd w:id="7"/>
   </w:p>
   <w:tbl>
     <w:tblPr>

</xml_diff>